<commit_message>
Use standard font and more examples of what goes wrong
</commit_message>
<xml_diff>
--- a/Exponent-fail.docx
+++ b/Exponent-fail.docx
@@ -1,13 +1,13 @@
 
 <file path=word/document.xml><?xml version="1.0" encoding="utf-8"?>
-<w:document xmlns:wpc="http://schemas.microsoft.com/office/word/2010/wordprocessingCanvas" xmlns:cx="http://schemas.microsoft.com/office/drawing/2014/chartex" xmlns:cx1="http://schemas.microsoft.com/office/drawing/2015/9/8/chartex" xmlns:cx2="http://schemas.microsoft.com/office/drawing/2015/10/21/chartex" xmlns:cx3="http://schemas.microsoft.com/office/drawing/2016/5/9/chartex" xmlns:cx4="http://schemas.microsoft.com/office/drawing/2016/5/10/chartex" xmlns:cx5="http://schemas.microsoft.com/office/drawing/2016/5/11/chartex" xmlns:cx6="http://schemas.microsoft.com/office/drawing/2016/5/12/chartex" xmlns:cx7="http://schemas.microsoft.com/office/drawing/2016/5/13/chartex" xmlns:cx8="http://schemas.microsoft.com/office/drawing/2016/5/14/chartex" xmlns:mc="http://schemas.openxmlformats.org/markup-compatibility/2006" xmlns:aink="http://schemas.microsoft.com/office/drawing/2016/ink" xmlns:am3d="http://schemas.microsoft.com/office/drawing/2017/model3d" xmlns:o="urn:schemas-microsoft-com:office:office" xmlns:r="http://schemas.openxmlformats.org/officeDocument/2006/relationships" xmlns:m="http://schemas.openxmlformats.org/officeDocument/2006/math" xmlns:v="urn:schemas-microsoft-com:vml" xmlns:wp14="http://schemas.microsoft.com/office/word/2010/wordprocessingDrawing" xmlns:wp="http://schemas.openxmlformats.org/drawingml/2006/wordprocessingDrawing" xmlns:w10="urn:schemas-microsoft-com:office:word" xmlns:w="http://schemas.openxmlformats.org/wordprocessingml/2006/main" xmlns:w14="http://schemas.microsoft.com/office/word/2010/wordml" xmlns:w15="http://schemas.microsoft.com/office/word/2012/wordml" xmlns:w16cex="http://schemas.microsoft.com/office/word/2018/wordml/cex" xmlns:w16cid="http://schemas.microsoft.com/office/word/2016/wordml/cid" xmlns:w16="http://schemas.microsoft.com/office/word/2018/wordml" xmlns:w16sdtdh="http://schemas.microsoft.com/office/word/2020/wordml/sdtdatahash" xmlns:w16se="http://schemas.microsoft.com/office/word/2015/wordml/symex" xmlns:wpg="http://schemas.microsoft.com/office/word/2010/wordprocessingGroup" xmlns:wpi="http://schemas.microsoft.com/office/word/2010/wordprocessingInk" xmlns:wne="http://schemas.microsoft.com/office/word/2006/wordml" xmlns:wps="http://schemas.microsoft.com/office/word/2010/wordprocessingShape" mc:Ignorable="w14 w15 w16se w16cid w16 w16cex w16sdtdh wp14">
+<w:document xmlns:wpc="http://schemas.microsoft.com/office/word/2010/wordprocessingCanvas" xmlns:cx="http://schemas.microsoft.com/office/drawing/2014/chartex" xmlns:cx1="http://schemas.microsoft.com/office/drawing/2015/9/8/chartex" xmlns:cx2="http://schemas.microsoft.com/office/drawing/2015/10/21/chartex" xmlns:cx3="http://schemas.microsoft.com/office/drawing/2016/5/9/chartex" xmlns:cx4="http://schemas.microsoft.com/office/drawing/2016/5/10/chartex" xmlns:cx5="http://schemas.microsoft.com/office/drawing/2016/5/11/chartex" xmlns:cx6="http://schemas.microsoft.com/office/drawing/2016/5/12/chartex" xmlns:cx7="http://schemas.microsoft.com/office/drawing/2016/5/13/chartex" xmlns:cx8="http://schemas.microsoft.com/office/drawing/2016/5/14/chartex" xmlns:mc="http://schemas.openxmlformats.org/markup-compatibility/2006" xmlns:aink="http://schemas.microsoft.com/office/drawing/2016/ink" xmlns:am3d="http://schemas.microsoft.com/office/drawing/2017/model3d" xmlns:o="urn:schemas-microsoft-com:office:office" xmlns:r="http://schemas.openxmlformats.org/officeDocument/2006/relationships" xmlns:m="http://schemas.openxmlformats.org/officeDocument/2006/math" xmlns:v="urn:schemas-microsoft-com:vml" xmlns:wp14="http://schemas.microsoft.com/office/word/2010/wordprocessingDrawing" xmlns:wp="http://schemas.openxmlformats.org/drawingml/2006/wordprocessingDrawing" xmlns:w10="urn:schemas-microsoft-com:office:word" xmlns:w="http://schemas.openxmlformats.org/wordprocessingml/2006/main" xmlns:w14="http://schemas.microsoft.com/office/word/2010/wordml" xmlns:w15="http://schemas.microsoft.com/office/word/2012/wordml" xmlns:w16cex="http://schemas.microsoft.com/office/word/2018/wordml/cex" xmlns:w16cid="http://schemas.microsoft.com/office/word/2016/wordml/cid" xmlns:w16="http://schemas.microsoft.com/office/word/2018/wordml" xmlns:w16se="http://schemas.microsoft.com/office/word/2015/wordml/symex" xmlns:wpg="http://schemas.microsoft.com/office/word/2010/wordprocessingGroup" xmlns:wpi="http://schemas.microsoft.com/office/word/2010/wordprocessingInk" xmlns:wne="http://schemas.microsoft.com/office/word/2006/wordml" xmlns:wps="http://schemas.microsoft.com/office/word/2010/wordprocessingShape" mc:Ignorable="w14 w15 w16se w16cid w16 w16cex wp14">
   <w:body>
     <w:p>
       <w:pPr>
         <w:spacing w:before="240" w:after="240" w:line="262" w:lineRule="auto"/>
         <w:rPr>
           <w:rStyle w:val="Strong"/>
-          <w:rFonts w:ascii="FrutigerNext LT Medium" w:eastAsia="Cambria" w:hAnsi="FrutigerNext LT Medium" w:cs="Times New Roman"/>
+          <w:rFonts w:asciiTheme="minorHAnsi" w:eastAsia="Cambria" w:hAnsiTheme="minorHAnsi" w:cstheme="minorHAnsi"/>
           <w:noProof w:val="0"/>
           <w:kern w:val="22"/>
           <w:szCs w:val="20"/>
@@ -20,7 +20,7 @@
       <w:r>
         <w:rPr>
           <w:rStyle w:val="Strong"/>
-          <w:rFonts w:ascii="FrutigerNext LT Medium" w:eastAsia="Cambria" w:hAnsi="FrutigerNext LT Medium" w:cs="Times New Roman"/>
+          <w:rFonts w:asciiTheme="minorHAnsi" w:eastAsia="Cambria" w:hAnsiTheme="minorHAnsi" w:cstheme="minorHAnsi"/>
           <w:noProof w:val="0"/>
           <w:kern w:val="22"/>
           <w:szCs w:val="20"/>
@@ -34,7 +34,7 @@
       <w:r>
         <w:rPr>
           <w:rStyle w:val="Strong"/>
-          <w:rFonts w:ascii="FrutigerNext LT Medium" w:eastAsia="Cambria" w:hAnsi="FrutigerNext LT Medium" w:cs="Times New Roman"/>
+          <w:rFonts w:asciiTheme="minorHAnsi" w:eastAsia="Cambria" w:hAnsiTheme="minorHAnsi" w:cstheme="minorHAnsi"/>
           <w:noProof w:val="0"/>
           <w:kern w:val="22"/>
           <w:szCs w:val="20"/>
@@ -44,21 +44,35 @@
           <w14:numForm w14:val="lining"/>
           <w14:numSpacing w14:val="tabular"/>
         </w:rPr>
-        <w:t>ème</w:t>
-      </w:r>
-      <w:r>
-        <w:rPr>
-          <w:rStyle w:val="Strong"/>
-          <w:rFonts w:ascii="FrutigerNext LT Medium" w:eastAsia="Cambria" w:hAnsi="FrutigerNext LT Medium" w:cs="Times New Roman"/>
-          <w:noProof w:val="0"/>
-          <w:kern w:val="22"/>
-          <w:szCs w:val="20"/>
-          <w:lang w:val="en-US"/>
-          <w14:ligatures w14:val="standard"/>
-          <w14:numForm w14:val="lining"/>
-          <w14:numSpacing w14:val="tabular"/>
-        </w:rPr>
-        <w:t xml:space="preserve"> rappel</w:t>
+        <w:t>x</w:t>
+      </w:r>
+      <w:r>
+        <w:rPr>
+          <w:rStyle w:val="Strong"/>
+          <w:rFonts w:asciiTheme="minorHAnsi" w:eastAsia="Cambria" w:hAnsiTheme="minorHAnsi" w:cstheme="minorHAnsi"/>
+          <w:noProof w:val="0"/>
+          <w:kern w:val="22"/>
+          <w:szCs w:val="20"/>
+          <w:lang w:val="en-US"/>
+          <w14:ligatures w14:val="standard"/>
+          <w14:numForm w14:val="lining"/>
+          <w14:numSpacing w14:val="tabular"/>
+        </w:rPr>
+        <w:t xml:space="preserve"> </w:t>
+      </w:r>
+      <w:r>
+        <w:rPr>
+          <w:rStyle w:val="Strong"/>
+          <w:rFonts w:asciiTheme="minorHAnsi" w:eastAsia="Cambria" w:hAnsiTheme="minorHAnsi" w:cstheme="minorHAnsi"/>
+          <w:noProof w:val="0"/>
+          <w:kern w:val="22"/>
+          <w:szCs w:val="20"/>
+          <w:lang w:val="en-US"/>
+          <w14:ligatures w14:val="standard"/>
+          <w14:numForm w14:val="lining"/>
+          <w14:numSpacing w14:val="tabular"/>
+        </w:rPr>
+        <w:t>xxx</w:t>
       </w:r>
     </w:p>
     <w:p>
@@ -66,7 +80,7 @@
         <w:spacing w:before="240" w:after="240" w:line="262" w:lineRule="auto"/>
         <w:rPr>
           <w:rStyle w:val="Strong"/>
-          <w:rFonts w:ascii="FrutigerNext LT Medium" w:eastAsia="Cambria" w:hAnsi="FrutigerNext LT Medium" w:cs="Times New Roman"/>
+          <w:rFonts w:asciiTheme="minorHAnsi" w:eastAsia="Cambria" w:hAnsiTheme="minorHAnsi" w:cstheme="minorHAnsi"/>
           <w:noProof w:val="0"/>
           <w:kern w:val="22"/>
           <w:szCs w:val="20"/>
@@ -79,31 +93,677 @@
       <w:r>
         <w:rPr>
           <w:rStyle w:val="Strong"/>
-          <w:rFonts w:ascii="FrutigerNext LT Medium" w:eastAsia="Cambria" w:hAnsi="FrutigerNext LT Medium" w:cs="Times New Roman"/>
-          <w:noProof w:val="0"/>
-          <w:kern w:val="22"/>
-          <w:szCs w:val="20"/>
-          <w:lang w:val="en-US"/>
-          <w14:ligatures w14:val="standard"/>
-          <w14:numForm w14:val="lining"/>
-          <w14:numSpacing w14:val="tabular"/>
-        </w:rPr>
-        <w:t>This is a tex</w:t>
-      </w:r>
-      <w:r>
-        <w:rPr>
-          <w:rStyle w:val="Strong"/>
-          <w:rFonts w:ascii="FrutigerNext LT Medium" w:eastAsia="Cambria" w:hAnsi="FrutigerNext LT Medium" w:cs="Times New Roman"/>
-          <w:noProof w:val="0"/>
-          <w:kern w:val="22"/>
-          <w:szCs w:val="20"/>
-          <w:lang w:val="en-US"/>
-          <w14:ligatures w14:val="standard"/>
-          <w14:numForm w14:val="lining"/>
-          <w14:numSpacing w14:val="tabular"/>
-        </w:rPr>
-        <w:t>t with correct spacing</w:t>
-      </w:r>
+          <w:rFonts w:asciiTheme="minorHAnsi" w:eastAsia="Cambria" w:hAnsiTheme="minorHAnsi" w:cstheme="minorHAnsi"/>
+          <w:noProof w:val="0"/>
+          <w:kern w:val="22"/>
+          <w:szCs w:val="20"/>
+          <w:lang w:val="en-US"/>
+          <w14:ligatures w14:val="standard"/>
+          <w14:numForm w14:val="lining"/>
+          <w14:numSpacing w14:val="tabular"/>
+        </w:rPr>
+        <w:t>2</w:t>
+      </w:r>
+      <w:r>
+        <w:rPr>
+          <w:rStyle w:val="Strong"/>
+          <w:rFonts w:asciiTheme="minorHAnsi" w:eastAsia="Cambria" w:hAnsiTheme="minorHAnsi" w:cstheme="minorHAnsi"/>
+          <w:noProof w:val="0"/>
+          <w:kern w:val="22"/>
+          <w:szCs w:val="20"/>
+          <w:vertAlign w:val="superscript"/>
+          <w:lang w:val="en-US"/>
+          <w14:ligatures w14:val="standard"/>
+          <w14:numForm w14:val="lining"/>
+          <w14:numSpacing w14:val="tabular"/>
+        </w:rPr>
+        <w:t>xx</w:t>
+      </w:r>
+      <w:r>
+        <w:rPr>
+          <w:rStyle w:val="Strong"/>
+          <w:rFonts w:asciiTheme="minorHAnsi" w:eastAsia="Cambria" w:hAnsiTheme="minorHAnsi" w:cstheme="minorHAnsi"/>
+          <w:noProof w:val="0"/>
+          <w:kern w:val="22"/>
+          <w:szCs w:val="20"/>
+          <w:lang w:val="en-US"/>
+          <w14:ligatures w14:val="standard"/>
+          <w14:numForm w14:val="lining"/>
+          <w14:numSpacing w14:val="tabular"/>
+        </w:rPr>
+        <w:t xml:space="preserve"> </w:t>
+      </w:r>
+      <w:r>
+        <w:rPr>
+          <w:rStyle w:val="Strong"/>
+          <w:rFonts w:asciiTheme="minorHAnsi" w:eastAsia="Cambria" w:hAnsiTheme="minorHAnsi" w:cstheme="minorHAnsi"/>
+          <w:noProof w:val="0"/>
+          <w:kern w:val="22"/>
+          <w:szCs w:val="20"/>
+          <w:lang w:val="en-US"/>
+          <w14:ligatures w14:val="standard"/>
+          <w14:numForm w14:val="lining"/>
+          <w14:numSpacing w14:val="tabular"/>
+        </w:rPr>
+        <w:t>xxx</w:t>
+      </w:r>
+    </w:p>
+    <w:p>
+      <w:pPr>
+        <w:spacing w:before="240" w:after="240" w:line="262" w:lineRule="auto"/>
+        <w:rPr>
+          <w:rStyle w:val="Strong"/>
+          <w:rFonts w:asciiTheme="minorHAnsi" w:eastAsia="Cambria" w:hAnsiTheme="minorHAnsi" w:cstheme="minorHAnsi"/>
+          <w:noProof w:val="0"/>
+          <w:kern w:val="22"/>
+          <w:szCs w:val="20"/>
+          <w:lang w:val="en-US"/>
+          <w14:ligatures w14:val="standard"/>
+          <w14:numForm w14:val="lining"/>
+          <w14:numSpacing w14:val="tabular"/>
+        </w:rPr>
+      </w:pPr>
+      <w:r>
+        <w:rPr>
+          <w:rStyle w:val="Strong"/>
+          <w:rFonts w:asciiTheme="minorHAnsi" w:eastAsia="Cambria" w:hAnsiTheme="minorHAnsi" w:cstheme="minorHAnsi"/>
+          <w:noProof w:val="0"/>
+          <w:kern w:val="22"/>
+          <w:szCs w:val="20"/>
+          <w:lang w:val="en-US"/>
+          <w14:ligatures w14:val="standard"/>
+          <w14:numForm w14:val="lining"/>
+          <w14:numSpacing w14:val="tabular"/>
+        </w:rPr>
+        <w:t>2</w:t>
+      </w:r>
+      <w:r>
+        <w:rPr>
+          <w:rStyle w:val="Strong"/>
+          <w:rFonts w:asciiTheme="minorHAnsi" w:eastAsia="Cambria" w:hAnsiTheme="minorHAnsi" w:cstheme="minorHAnsi"/>
+          <w:noProof w:val="0"/>
+          <w:kern w:val="22"/>
+          <w:szCs w:val="20"/>
+          <w:vertAlign w:val="superscript"/>
+          <w:lang w:val="en-US"/>
+          <w14:ligatures w14:val="standard"/>
+          <w14:numForm w14:val="lining"/>
+          <w14:numSpacing w14:val="tabular"/>
+        </w:rPr>
+        <w:t>xxx</w:t>
+      </w:r>
+      <w:r>
+        <w:rPr>
+          <w:rStyle w:val="Strong"/>
+          <w:rFonts w:asciiTheme="minorHAnsi" w:eastAsia="Cambria" w:hAnsiTheme="minorHAnsi" w:cstheme="minorHAnsi"/>
+          <w:noProof w:val="0"/>
+          <w:kern w:val="22"/>
+          <w:szCs w:val="20"/>
+          <w:lang w:val="en-US"/>
+          <w14:ligatures w14:val="standard"/>
+          <w14:numForm w14:val="lining"/>
+          <w14:numSpacing w14:val="tabular"/>
+        </w:rPr>
+        <w:t xml:space="preserve"> </w:t>
+      </w:r>
+      <w:r>
+        <w:rPr>
+          <w:rStyle w:val="Strong"/>
+          <w:rFonts w:asciiTheme="minorHAnsi" w:eastAsia="Cambria" w:hAnsiTheme="minorHAnsi" w:cstheme="minorHAnsi"/>
+          <w:noProof w:val="0"/>
+          <w:kern w:val="22"/>
+          <w:szCs w:val="20"/>
+          <w:lang w:val="en-US"/>
+          <w14:ligatures w14:val="standard"/>
+          <w14:numForm w14:val="lining"/>
+          <w14:numSpacing w14:val="tabular"/>
+        </w:rPr>
+        <w:t>xxx</w:t>
+      </w:r>
+    </w:p>
+    <w:p>
+      <w:pPr>
+        <w:spacing w:before="240" w:after="240" w:line="262" w:lineRule="auto"/>
+        <w:rPr>
+          <w:rStyle w:val="Strong"/>
+          <w:rFonts w:asciiTheme="minorHAnsi" w:eastAsia="Cambria" w:hAnsiTheme="minorHAnsi" w:cstheme="minorHAnsi"/>
+          <w:noProof w:val="0"/>
+          <w:kern w:val="22"/>
+          <w:szCs w:val="20"/>
+          <w:lang w:val="en-US"/>
+          <w14:ligatures w14:val="standard"/>
+          <w14:numForm w14:val="lining"/>
+          <w14:numSpacing w14:val="tabular"/>
+        </w:rPr>
+      </w:pPr>
+      <w:r>
+        <w:rPr>
+          <w:rStyle w:val="Strong"/>
+          <w:rFonts w:asciiTheme="minorHAnsi" w:eastAsia="Cambria" w:hAnsiTheme="minorHAnsi" w:cstheme="minorHAnsi"/>
+          <w:noProof w:val="0"/>
+          <w:kern w:val="22"/>
+          <w:szCs w:val="20"/>
+          <w:lang w:val="en-US"/>
+          <w14:ligatures w14:val="standard"/>
+          <w14:numForm w14:val="lining"/>
+          <w14:numSpacing w14:val="tabular"/>
+        </w:rPr>
+        <w:t>2</w:t>
+      </w:r>
+      <w:r>
+        <w:rPr>
+          <w:rStyle w:val="Strong"/>
+          <w:rFonts w:asciiTheme="minorHAnsi" w:eastAsia="Cambria" w:hAnsiTheme="minorHAnsi" w:cstheme="minorHAnsi"/>
+          <w:noProof w:val="0"/>
+          <w:kern w:val="22"/>
+          <w:szCs w:val="20"/>
+          <w:vertAlign w:val="superscript"/>
+          <w:lang w:val="en-US"/>
+          <w14:ligatures w14:val="standard"/>
+          <w14:numForm w14:val="lining"/>
+          <w14:numSpacing w14:val="tabular"/>
+        </w:rPr>
+        <w:t>xxxx</w:t>
+      </w:r>
+      <w:r>
+        <w:rPr>
+          <w:rStyle w:val="Strong"/>
+          <w:rFonts w:asciiTheme="minorHAnsi" w:eastAsia="Cambria" w:hAnsiTheme="minorHAnsi" w:cstheme="minorHAnsi"/>
+          <w:noProof w:val="0"/>
+          <w:kern w:val="22"/>
+          <w:szCs w:val="20"/>
+          <w:lang w:val="en-US"/>
+          <w14:ligatures w14:val="standard"/>
+          <w14:numForm w14:val="lining"/>
+          <w14:numSpacing w14:val="tabular"/>
+        </w:rPr>
+        <w:t xml:space="preserve"> </w:t>
+      </w:r>
+      <w:r>
+        <w:rPr>
+          <w:rStyle w:val="Strong"/>
+          <w:rFonts w:asciiTheme="minorHAnsi" w:eastAsia="Cambria" w:hAnsiTheme="minorHAnsi" w:cstheme="minorHAnsi"/>
+          <w:noProof w:val="0"/>
+          <w:kern w:val="22"/>
+          <w:szCs w:val="20"/>
+          <w:lang w:val="en-US"/>
+          <w14:ligatures w14:val="standard"/>
+          <w14:numForm w14:val="lining"/>
+          <w14:numSpacing w14:val="tabular"/>
+        </w:rPr>
+        <w:t>xxx</w:t>
+      </w:r>
+    </w:p>
+    <w:p>
+      <w:pPr>
+        <w:spacing w:before="240" w:after="240" w:line="262" w:lineRule="auto"/>
+        <w:rPr>
+          <w:rStyle w:val="Strong"/>
+          <w:rFonts w:asciiTheme="minorHAnsi" w:eastAsia="Cambria" w:hAnsiTheme="minorHAnsi" w:cstheme="minorHAnsi"/>
+          <w:noProof w:val="0"/>
+          <w:kern w:val="22"/>
+          <w:szCs w:val="20"/>
+          <w:lang w:val="en-US"/>
+          <w14:ligatures w14:val="standard"/>
+          <w14:numForm w14:val="lining"/>
+          <w14:numSpacing w14:val="tabular"/>
+        </w:rPr>
+      </w:pPr>
+      <w:r>
+        <w:rPr>
+          <w:rStyle w:val="Strong"/>
+          <w:rFonts w:asciiTheme="minorHAnsi" w:eastAsia="Cambria" w:hAnsiTheme="minorHAnsi" w:cstheme="minorHAnsi"/>
+          <w:noProof w:val="0"/>
+          <w:kern w:val="22"/>
+          <w:szCs w:val="20"/>
+          <w:lang w:val="en-US"/>
+          <w14:ligatures w14:val="standard"/>
+          <w14:numForm w14:val="lining"/>
+          <w14:numSpacing w14:val="tabular"/>
+        </w:rPr>
+        <w:t>2</w:t>
+      </w:r>
+      <w:r>
+        <w:rPr>
+          <w:rStyle w:val="Strong"/>
+          <w:rFonts w:asciiTheme="minorHAnsi" w:eastAsia="Cambria" w:hAnsiTheme="minorHAnsi" w:cstheme="minorHAnsi"/>
+          <w:noProof w:val="0"/>
+          <w:kern w:val="22"/>
+          <w:szCs w:val="20"/>
+          <w:vertAlign w:val="superscript"/>
+          <w:lang w:val="en-US"/>
+          <w14:ligatures w14:val="standard"/>
+          <w14:numForm w14:val="lining"/>
+          <w14:numSpacing w14:val="tabular"/>
+        </w:rPr>
+        <w:t>xxxxx</w:t>
+      </w:r>
+      <w:r>
+        <w:rPr>
+          <w:rStyle w:val="Strong"/>
+          <w:rFonts w:asciiTheme="minorHAnsi" w:eastAsia="Cambria" w:hAnsiTheme="minorHAnsi" w:cstheme="minorHAnsi"/>
+          <w:noProof w:val="0"/>
+          <w:kern w:val="22"/>
+          <w:szCs w:val="20"/>
+          <w:lang w:val="en-US"/>
+          <w14:ligatures w14:val="standard"/>
+          <w14:numForm w14:val="lining"/>
+          <w14:numSpacing w14:val="tabular"/>
+        </w:rPr>
+        <w:t xml:space="preserve"> </w:t>
+      </w:r>
+      <w:r>
+        <w:rPr>
+          <w:rStyle w:val="Strong"/>
+          <w:rFonts w:asciiTheme="minorHAnsi" w:eastAsia="Cambria" w:hAnsiTheme="minorHAnsi" w:cstheme="minorHAnsi"/>
+          <w:noProof w:val="0"/>
+          <w:kern w:val="22"/>
+          <w:szCs w:val="20"/>
+          <w:lang w:val="en-US"/>
+          <w14:ligatures w14:val="standard"/>
+          <w14:numForm w14:val="lining"/>
+          <w14:numSpacing w14:val="tabular"/>
+        </w:rPr>
+        <w:t>xxx</w:t>
+      </w:r>
+    </w:p>
+    <w:p>
+      <w:pPr>
+        <w:spacing w:before="240" w:after="240" w:line="262" w:lineRule="auto"/>
+        <w:rPr>
+          <w:rStyle w:val="Strong"/>
+          <w:rFonts w:asciiTheme="minorHAnsi" w:eastAsia="Cambria" w:hAnsiTheme="minorHAnsi" w:cstheme="minorHAnsi"/>
+          <w:noProof w:val="0"/>
+          <w:kern w:val="22"/>
+          <w:szCs w:val="20"/>
+          <w:lang w:val="en-US"/>
+          <w14:ligatures w14:val="standard"/>
+          <w14:numForm w14:val="lining"/>
+          <w14:numSpacing w14:val="tabular"/>
+        </w:rPr>
+      </w:pPr>
+      <w:r>
+        <w:rPr>
+          <w:rStyle w:val="Strong"/>
+          <w:rFonts w:asciiTheme="minorHAnsi" w:eastAsia="Cambria" w:hAnsiTheme="minorHAnsi" w:cstheme="minorHAnsi"/>
+          <w:noProof w:val="0"/>
+          <w:kern w:val="22"/>
+          <w:szCs w:val="20"/>
+          <w:lang w:val="en-US"/>
+          <w14:ligatures w14:val="standard"/>
+          <w14:numForm w14:val="lining"/>
+          <w14:numSpacing w14:val="tabular"/>
+        </w:rPr>
+        <w:t>2</w:t>
+      </w:r>
+      <w:r>
+        <w:rPr>
+          <w:rStyle w:val="Strong"/>
+          <w:rFonts w:asciiTheme="minorHAnsi" w:eastAsia="Cambria" w:hAnsiTheme="minorHAnsi" w:cstheme="minorHAnsi"/>
+          <w:noProof w:val="0"/>
+          <w:kern w:val="22"/>
+          <w:szCs w:val="20"/>
+          <w:vertAlign w:val="superscript"/>
+          <w:lang w:val="en-US"/>
+          <w14:ligatures w14:val="standard"/>
+          <w14:numForm w14:val="lining"/>
+          <w14:numSpacing w14:val="tabular"/>
+        </w:rPr>
+        <w:t>xxxxxx</w:t>
+      </w:r>
+      <w:r>
+        <w:rPr>
+          <w:rStyle w:val="Strong"/>
+          <w:rFonts w:asciiTheme="minorHAnsi" w:eastAsia="Cambria" w:hAnsiTheme="minorHAnsi" w:cstheme="minorHAnsi"/>
+          <w:noProof w:val="0"/>
+          <w:kern w:val="22"/>
+          <w:szCs w:val="20"/>
+          <w:lang w:val="en-US"/>
+          <w14:ligatures w14:val="standard"/>
+          <w14:numForm w14:val="lining"/>
+          <w14:numSpacing w14:val="tabular"/>
+        </w:rPr>
+        <w:t xml:space="preserve"> </w:t>
+      </w:r>
+      <w:r>
+        <w:rPr>
+          <w:rStyle w:val="Strong"/>
+          <w:rFonts w:asciiTheme="minorHAnsi" w:eastAsia="Cambria" w:hAnsiTheme="minorHAnsi" w:cstheme="minorHAnsi"/>
+          <w:noProof w:val="0"/>
+          <w:kern w:val="22"/>
+          <w:szCs w:val="20"/>
+          <w:lang w:val="en-US"/>
+          <w14:ligatures w14:val="standard"/>
+          <w14:numForm w14:val="lining"/>
+          <w14:numSpacing w14:val="tabular"/>
+        </w:rPr>
+        <w:t>xxx</w:t>
+      </w:r>
+    </w:p>
+    <w:p>
+      <w:pPr>
+        <w:spacing w:before="240" w:after="240" w:line="262" w:lineRule="auto"/>
+        <w:rPr>
+          <w:rStyle w:val="Strong"/>
+          <w:rFonts w:asciiTheme="minorHAnsi" w:eastAsia="Cambria" w:hAnsiTheme="minorHAnsi" w:cstheme="minorHAnsi"/>
+          <w:noProof w:val="0"/>
+          <w:kern w:val="22"/>
+          <w:szCs w:val="20"/>
+          <w:lang w:val="en-US"/>
+          <w14:ligatures w14:val="standard"/>
+          <w14:numForm w14:val="lining"/>
+          <w14:numSpacing w14:val="tabular"/>
+        </w:rPr>
+      </w:pPr>
+      <w:r>
+        <w:rPr>
+          <w:rStyle w:val="Strong"/>
+          <w:rFonts w:asciiTheme="minorHAnsi" w:eastAsia="Cambria" w:hAnsiTheme="minorHAnsi" w:cstheme="minorHAnsi"/>
+          <w:noProof w:val="0"/>
+          <w:kern w:val="22"/>
+          <w:szCs w:val="20"/>
+          <w:lang w:val="en-US"/>
+          <w14:ligatures w14:val="standard"/>
+          <w14:numForm w14:val="lining"/>
+          <w14:numSpacing w14:val="tabular"/>
+        </w:rPr>
+        <w:t>2</w:t>
+      </w:r>
+      <w:r>
+        <w:rPr>
+          <w:rStyle w:val="Strong"/>
+          <w:rFonts w:asciiTheme="minorHAnsi" w:eastAsia="Cambria" w:hAnsiTheme="minorHAnsi" w:cstheme="minorHAnsi"/>
+          <w:noProof w:val="0"/>
+          <w:kern w:val="22"/>
+          <w:szCs w:val="20"/>
+          <w:vertAlign w:val="superscript"/>
+          <w:lang w:val="en-US"/>
+          <w14:ligatures w14:val="standard"/>
+          <w14:numForm w14:val="lining"/>
+          <w14:numSpacing w14:val="tabular"/>
+        </w:rPr>
+        <w:t>x</w:t>
+      </w:r>
+      <w:r>
+        <w:rPr>
+          <w:rStyle w:val="Strong"/>
+          <w:rFonts w:asciiTheme="minorHAnsi" w:eastAsia="Cambria" w:hAnsiTheme="minorHAnsi" w:cstheme="minorHAnsi"/>
+          <w:noProof w:val="0"/>
+          <w:kern w:val="22"/>
+          <w:szCs w:val="20"/>
+          <w:vertAlign w:val="superscript"/>
+          <w:lang w:val="en-US"/>
+          <w14:ligatures w14:val="standard"/>
+          <w14:numForm w14:val="lining"/>
+          <w14:numSpacing w14:val="tabular"/>
+        </w:rPr>
+        <w:t>x</w:t>
+      </w:r>
+      <w:r>
+        <w:rPr>
+          <w:rStyle w:val="Strong"/>
+          <w:rFonts w:asciiTheme="minorHAnsi" w:eastAsia="Cambria" w:hAnsiTheme="minorHAnsi" w:cstheme="minorHAnsi"/>
+          <w:noProof w:val="0"/>
+          <w:kern w:val="22"/>
+          <w:szCs w:val="20"/>
+          <w:vertAlign w:val="superscript"/>
+          <w:lang w:val="en-US"/>
+          <w14:ligatures w14:val="standard"/>
+          <w14:numForm w14:val="lining"/>
+          <w14:numSpacing w14:val="tabular"/>
+        </w:rPr>
+        <w:t>xxxxx</w:t>
+      </w:r>
+      <w:r>
+        <w:rPr>
+          <w:rStyle w:val="Strong"/>
+          <w:rFonts w:asciiTheme="minorHAnsi" w:eastAsia="Cambria" w:hAnsiTheme="minorHAnsi" w:cstheme="minorHAnsi"/>
+          <w:noProof w:val="0"/>
+          <w:kern w:val="22"/>
+          <w:szCs w:val="20"/>
+          <w:lang w:val="en-US"/>
+          <w14:ligatures w14:val="standard"/>
+          <w14:numForm w14:val="lining"/>
+          <w14:numSpacing w14:val="tabular"/>
+        </w:rPr>
+        <w:t xml:space="preserve"> </w:t>
+      </w:r>
+      <w:r>
+        <w:rPr>
+          <w:rStyle w:val="Strong"/>
+          <w:rFonts w:asciiTheme="minorHAnsi" w:eastAsia="Cambria" w:hAnsiTheme="minorHAnsi" w:cstheme="minorHAnsi"/>
+          <w:noProof w:val="0"/>
+          <w:kern w:val="22"/>
+          <w:szCs w:val="20"/>
+          <w:lang w:val="en-US"/>
+          <w14:ligatures w14:val="standard"/>
+          <w14:numForm w14:val="lining"/>
+          <w14:numSpacing w14:val="tabular"/>
+        </w:rPr>
+        <w:t>xxx</w:t>
+      </w:r>
+    </w:p>
+    <w:p>
+      <w:pPr>
+        <w:spacing w:before="240" w:after="240" w:line="262" w:lineRule="auto"/>
+        <w:rPr>
+          <w:rStyle w:val="Strong"/>
+          <w:rFonts w:asciiTheme="minorHAnsi" w:eastAsia="Cambria" w:hAnsiTheme="minorHAnsi" w:cstheme="minorHAnsi"/>
+          <w:noProof w:val="0"/>
+          <w:kern w:val="22"/>
+          <w:szCs w:val="20"/>
+          <w:lang w:val="en-US"/>
+          <w14:ligatures w14:val="standard"/>
+          <w14:numForm w14:val="lining"/>
+          <w14:numSpacing w14:val="tabular"/>
+        </w:rPr>
+      </w:pPr>
+      <w:r>
+        <w:rPr>
+          <w:rStyle w:val="Strong"/>
+          <w:rFonts w:asciiTheme="minorHAnsi" w:eastAsia="Cambria" w:hAnsiTheme="minorHAnsi" w:cstheme="minorHAnsi"/>
+          <w:noProof w:val="0"/>
+          <w:kern w:val="22"/>
+          <w:szCs w:val="20"/>
+          <w:lang w:val="en-US"/>
+          <w14:ligatures w14:val="standard"/>
+          <w14:numForm w14:val="lining"/>
+          <w14:numSpacing w14:val="tabular"/>
+        </w:rPr>
+        <w:t>2</w:t>
+      </w:r>
+      <w:r>
+        <w:rPr>
+          <w:rStyle w:val="Strong"/>
+          <w:rFonts w:asciiTheme="minorHAnsi" w:eastAsia="Cambria" w:hAnsiTheme="minorHAnsi" w:cstheme="minorHAnsi"/>
+          <w:noProof w:val="0"/>
+          <w:kern w:val="22"/>
+          <w:szCs w:val="20"/>
+          <w:vertAlign w:val="superscript"/>
+          <w:lang w:val="en-US"/>
+          <w14:ligatures w14:val="standard"/>
+          <w14:numForm w14:val="lining"/>
+          <w14:numSpacing w14:val="tabular"/>
+        </w:rPr>
+        <w:t>x</w:t>
+      </w:r>
+      <w:r>
+        <w:rPr>
+          <w:rStyle w:val="Strong"/>
+          <w:rFonts w:asciiTheme="minorHAnsi" w:eastAsia="Cambria" w:hAnsiTheme="minorHAnsi" w:cstheme="minorHAnsi"/>
+          <w:noProof w:val="0"/>
+          <w:kern w:val="22"/>
+          <w:szCs w:val="20"/>
+          <w:vertAlign w:val="superscript"/>
+          <w:lang w:val="en-US"/>
+          <w14:ligatures w14:val="standard"/>
+          <w14:numForm w14:val="lining"/>
+          <w14:numSpacing w14:val="tabular"/>
+        </w:rPr>
+        <w:t>xx</w:t>
+      </w:r>
+      <w:r>
+        <w:rPr>
+          <w:rStyle w:val="Strong"/>
+          <w:rFonts w:asciiTheme="minorHAnsi" w:eastAsia="Cambria" w:hAnsiTheme="minorHAnsi" w:cstheme="minorHAnsi"/>
+          <w:noProof w:val="0"/>
+          <w:kern w:val="22"/>
+          <w:szCs w:val="20"/>
+          <w:vertAlign w:val="superscript"/>
+          <w:lang w:val="en-US"/>
+          <w14:ligatures w14:val="standard"/>
+          <w14:numForm w14:val="lining"/>
+          <w14:numSpacing w14:val="tabular"/>
+        </w:rPr>
+        <w:t>xxxxx</w:t>
+      </w:r>
+      <w:r>
+        <w:rPr>
+          <w:rStyle w:val="Strong"/>
+          <w:rFonts w:asciiTheme="minorHAnsi" w:eastAsia="Cambria" w:hAnsiTheme="minorHAnsi" w:cstheme="minorHAnsi"/>
+          <w:noProof w:val="0"/>
+          <w:kern w:val="22"/>
+          <w:szCs w:val="20"/>
+          <w:lang w:val="en-US"/>
+          <w14:ligatures w14:val="standard"/>
+          <w14:numForm w14:val="lining"/>
+          <w14:numSpacing w14:val="tabular"/>
+        </w:rPr>
+        <w:t xml:space="preserve"> </w:t>
+      </w:r>
+      <w:r>
+        <w:rPr>
+          <w:rStyle w:val="Strong"/>
+          <w:rFonts w:asciiTheme="minorHAnsi" w:eastAsia="Cambria" w:hAnsiTheme="minorHAnsi" w:cstheme="minorHAnsi"/>
+          <w:noProof w:val="0"/>
+          <w:kern w:val="22"/>
+          <w:szCs w:val="20"/>
+          <w:lang w:val="en-US"/>
+          <w14:ligatures w14:val="standard"/>
+          <w14:numForm w14:val="lining"/>
+          <w14:numSpacing w14:val="tabular"/>
+        </w:rPr>
+        <w:t>xxx</w:t>
+      </w:r>
+    </w:p>
+    <w:p>
+      <w:pPr>
+        <w:spacing w:before="240" w:after="240" w:line="262" w:lineRule="auto"/>
+        <w:rPr>
+          <w:rStyle w:val="Strong"/>
+          <w:rFonts w:asciiTheme="minorHAnsi" w:eastAsia="Cambria" w:hAnsiTheme="minorHAnsi" w:cstheme="minorHAnsi"/>
+          <w:noProof w:val="0"/>
+          <w:kern w:val="22"/>
+          <w:szCs w:val="20"/>
+          <w:lang w:val="en-US"/>
+          <w14:ligatures w14:val="standard"/>
+          <w14:numForm w14:val="lining"/>
+          <w14:numSpacing w14:val="tabular"/>
+        </w:rPr>
+      </w:pPr>
+      <w:r>
+        <w:rPr>
+          <w:rStyle w:val="Strong"/>
+          <w:rFonts w:asciiTheme="minorHAnsi" w:eastAsia="Cambria" w:hAnsiTheme="minorHAnsi" w:cstheme="minorHAnsi"/>
+          <w:noProof w:val="0"/>
+          <w:kern w:val="22"/>
+          <w:szCs w:val="20"/>
+          <w:lang w:val="en-US"/>
+          <w14:ligatures w14:val="standard"/>
+          <w14:numForm w14:val="lining"/>
+          <w14:numSpacing w14:val="tabular"/>
+        </w:rPr>
+        <w:t>2</w:t>
+      </w:r>
+      <w:r>
+        <w:rPr>
+          <w:rStyle w:val="Strong"/>
+          <w:rFonts w:asciiTheme="minorHAnsi" w:eastAsia="Cambria" w:hAnsiTheme="minorHAnsi" w:cstheme="minorHAnsi"/>
+          <w:noProof w:val="0"/>
+          <w:kern w:val="22"/>
+          <w:szCs w:val="20"/>
+          <w:vertAlign w:val="superscript"/>
+          <w:lang w:val="en-US"/>
+          <w14:ligatures w14:val="standard"/>
+          <w14:numForm w14:val="lining"/>
+          <w14:numSpacing w14:val="tabular"/>
+        </w:rPr>
+        <w:t>x</w:t>
+      </w:r>
+      <w:r>
+        <w:rPr>
+          <w:rStyle w:val="Strong"/>
+          <w:rFonts w:asciiTheme="minorHAnsi" w:eastAsia="Cambria" w:hAnsiTheme="minorHAnsi" w:cstheme="minorHAnsi"/>
+          <w:noProof w:val="0"/>
+          <w:kern w:val="22"/>
+          <w:szCs w:val="20"/>
+          <w:vertAlign w:val="superscript"/>
+          <w:lang w:val="en-US"/>
+          <w14:ligatures w14:val="standard"/>
+          <w14:numForm w14:val="lining"/>
+          <w14:numSpacing w14:val="tabular"/>
+        </w:rPr>
+        <w:t>xxx</w:t>
+      </w:r>
+      <w:r>
+        <w:rPr>
+          <w:rStyle w:val="Strong"/>
+          <w:rFonts w:asciiTheme="minorHAnsi" w:eastAsia="Cambria" w:hAnsiTheme="minorHAnsi" w:cstheme="minorHAnsi"/>
+          <w:noProof w:val="0"/>
+          <w:kern w:val="22"/>
+          <w:szCs w:val="20"/>
+          <w:vertAlign w:val="superscript"/>
+          <w:lang w:val="en-US"/>
+          <w14:ligatures w14:val="standard"/>
+          <w14:numForm w14:val="lining"/>
+          <w14:numSpacing w14:val="tabular"/>
+        </w:rPr>
+        <w:t>xxxxx</w:t>
+      </w:r>
+      <w:r>
+        <w:rPr>
+          <w:rStyle w:val="Strong"/>
+          <w:rFonts w:asciiTheme="minorHAnsi" w:eastAsia="Cambria" w:hAnsiTheme="minorHAnsi" w:cstheme="minorHAnsi"/>
+          <w:noProof w:val="0"/>
+          <w:kern w:val="22"/>
+          <w:szCs w:val="20"/>
+          <w:lang w:val="en-US"/>
+          <w14:ligatures w14:val="standard"/>
+          <w14:numForm w14:val="lining"/>
+          <w14:numSpacing w14:val="tabular"/>
+        </w:rPr>
+        <w:t xml:space="preserve"> </w:t>
+      </w:r>
+      <w:r>
+        <w:rPr>
+          <w:rStyle w:val="Strong"/>
+          <w:rFonts w:asciiTheme="minorHAnsi" w:eastAsia="Cambria" w:hAnsiTheme="minorHAnsi" w:cstheme="minorHAnsi"/>
+          <w:noProof w:val="0"/>
+          <w:kern w:val="22"/>
+          <w:szCs w:val="20"/>
+          <w:lang w:val="en-US"/>
+          <w14:ligatures w14:val="standard"/>
+          <w14:numForm w14:val="lining"/>
+          <w14:numSpacing w14:val="tabular"/>
+        </w:rPr>
+        <w:t>xxx</w:t>
+      </w:r>
+    </w:p>
+    <w:p>
+      <w:pPr>
+        <w:spacing w:before="240" w:after="240" w:line="262" w:lineRule="auto"/>
+        <w:rPr>
+          <w:rStyle w:val="Strong"/>
+          <w:rFonts w:asciiTheme="minorHAnsi" w:eastAsia="Cambria" w:hAnsiTheme="minorHAnsi" w:cstheme="minorHAnsi"/>
+          <w:noProof w:val="0"/>
+          <w:kern w:val="22"/>
+          <w:szCs w:val="20"/>
+          <w:lang w:val="en-US"/>
+          <w14:ligatures w14:val="standard"/>
+          <w14:numForm w14:val="lining"/>
+          <w14:numSpacing w14:val="tabular"/>
+        </w:rPr>
+      </w:pPr>
     </w:p>
     <w:sectPr>
       <w:pgSz w:w="11906" w:h="16838"/>
@@ -116,7 +776,7 @@
 </file>
 
 <file path=word/styles.xml><?xml version="1.0" encoding="utf-8"?>
-<w:styles xmlns:mc="http://schemas.openxmlformats.org/markup-compatibility/2006" xmlns:r="http://schemas.openxmlformats.org/officeDocument/2006/relationships" xmlns:w="http://schemas.openxmlformats.org/wordprocessingml/2006/main" xmlns:w14="http://schemas.microsoft.com/office/word/2010/wordml" xmlns:w15="http://schemas.microsoft.com/office/word/2012/wordml" xmlns:w16cex="http://schemas.microsoft.com/office/word/2018/wordml/cex" xmlns:w16cid="http://schemas.microsoft.com/office/word/2016/wordml/cid" xmlns:w16="http://schemas.microsoft.com/office/word/2018/wordml" xmlns:w16sdtdh="http://schemas.microsoft.com/office/word/2020/wordml/sdtdatahash" xmlns:w16se="http://schemas.microsoft.com/office/word/2015/wordml/symex" mc:Ignorable="w14 w15 w16se w16cid w16 w16cex w16sdtdh">
+<w:styles xmlns:mc="http://schemas.openxmlformats.org/markup-compatibility/2006" xmlns:r="http://schemas.openxmlformats.org/officeDocument/2006/relationships" xmlns:w="http://schemas.openxmlformats.org/wordprocessingml/2006/main" xmlns:w14="http://schemas.microsoft.com/office/word/2010/wordml" xmlns:w15="http://schemas.microsoft.com/office/word/2012/wordml" xmlns:w16cex="http://schemas.microsoft.com/office/word/2018/wordml/cex" xmlns:w16cid="http://schemas.microsoft.com/office/word/2016/wordml/cid" xmlns:w16="http://schemas.microsoft.com/office/word/2018/wordml" xmlns:w16se="http://schemas.microsoft.com/office/word/2015/wordml/symex" mc:Ignorable="w14 w15 w16se w16cid w16 w16cex">
   <w:docDefaults>
     <w:rPrDefault>
       <w:rPr>

</xml_diff>